<commit_message>
moved uml to docs, finished requirements-definition-template
</commit_message>
<xml_diff>
--- a/docs/Requirements-Definition-Template.docx
+++ b/docs/Requirements-Definition-Template.docx
@@ -1,426 +1,458 @@
 
 <file path=word/document.xml><?xml version="1.0" encoding="utf-8"?>
-<w:document xmlns:wpc="http://schemas.microsoft.com/office/word/2010/wordprocessingCanvas" xmlns:cx="http://schemas.microsoft.com/office/drawing/2014/chartex" xmlns:cx1="http://schemas.microsoft.com/office/drawing/2015/9/8/chartex" xmlns:cx2="http://schemas.microsoft.com/office/drawing/2015/10/21/chartex" xmlns:cx3="http://schemas.microsoft.com/office/drawing/2016/5/9/chartex" xmlns:cx4="http://schemas.microsoft.com/office/drawing/2016/5/10/chartex" xmlns:cx5="http://schemas.microsoft.com/office/drawing/2016/5/11/chartex" xmlns:cx6="http://schemas.microsoft.com/office/drawing/2016/5/12/chartex" xmlns:cx7="http://schemas.microsoft.com/office/drawing/2016/5/13/chartex" xmlns:cx8="http://schemas.microsoft.com/office/drawing/2016/5/14/chartex" xmlns:mc="http://schemas.openxmlformats.org/markup-compatibility/2006" xmlns:aink="http://schemas.microsoft.com/office/drawing/2016/ink" xmlns:am3d="http://schemas.microsoft.com/office/drawing/2017/model3d" xmlns:o="urn:schemas-microsoft-com:office:office" xmlns:r="http://schemas.openxmlformats.org/officeDocument/2006/relationships" xmlns:m="http://schemas.openxmlformats.org/officeDocument/2006/math" xmlns:v="urn:schemas-microsoft-com:vml" xmlns:wp14="http://schemas.microsoft.com/office/word/2010/wordprocessingDrawing" xmlns:wp="http://schemas.openxmlformats.org/drawingml/2006/wordprocessingDrawing" xmlns:w10="urn:schemas-microsoft-com:office:word" xmlns:w="http://schemas.openxmlformats.org/wordprocessingml/2006/main" xmlns:w14="http://schemas.microsoft.com/office/word/2010/wordml" xmlns:w15="http://schemas.microsoft.com/office/word/2012/wordml" xmlns:w16cid="http://schemas.microsoft.com/office/word/2016/wordml/cid" xmlns:w16se="http://schemas.microsoft.com/office/word/2015/wordml/symex" xmlns:wpg="http://schemas.microsoft.com/office/word/2010/wordprocessingGroup" xmlns:wpi="http://schemas.microsoft.com/office/word/2010/wordprocessingInk" xmlns:wne="http://schemas.microsoft.com/office/word/2006/wordml" xmlns:wps="http://schemas.microsoft.com/office/word/2010/wordprocessingShape" mc:Ignorable="w14 w15 w16se w16cid wp14">
+<w:document xmlns:o="urn:schemas-microsoft-com:office:office" xmlns:r="http://schemas.openxmlformats.org/officeDocument/2006/relationships" xmlns:v="urn:schemas-microsoft-com:vml" xmlns:w="http://schemas.openxmlformats.org/wordprocessingml/2006/main" xmlns:w10="urn:schemas-microsoft-com:office:word" xmlns:wp="http://schemas.openxmlformats.org/drawingml/2006/wordprocessingDrawing" xmlns:wps="http://schemas.microsoft.com/office/word/2010/wordprocessingShape" xmlns:wpg="http://schemas.microsoft.com/office/word/2010/wordprocessingGroup" xmlns:mc="http://schemas.openxmlformats.org/markup-compatibility/2006" xmlns:wp14="http://schemas.microsoft.com/office/word/2010/wordprocessingDrawing" xmlns:w14="http://schemas.microsoft.com/office/word/2010/wordml" mc:Ignorable="w14 wp14">
   <w:body>
     <w:p>
       <w:pPr>
         <w:pStyle w:val="Subtitle"/>
-      </w:pPr>
-      <w:r>
-        <w:t xml:space="preserve">Requirements </w:t>
-      </w:r>
-      <w:r>
-        <w:t>Definition</w:t>
+        <w:rPr/>
+      </w:pPr>
+      <w:r>
+        <w:rPr/>
+        <w:t>Requirements Definition</w:t>
       </w:r>
     </w:p>
     <w:p>
       <w:pPr>
         <w:pStyle w:val="Title"/>
+        <w:rPr/>
+      </w:pPr>
+      <w:r>
         <w:rPr>
           <w:i/>
         </w:rPr>
-      </w:pPr>
-      <w:r>
-        <w:rPr>
-          <w:i/>
-        </w:rPr>
-        <w:t>&lt;</w:t>
-      </w:r>
-      <w:r>
-        <w:rPr>
-          <w:i/>
-        </w:rPr>
-        <w:t>Your Project Name</w:t>
-      </w:r>
-      <w:r>
-        <w:rPr>
-          <w:i/>
-        </w:rPr>
-        <w:t>&gt;</w:t>
-      </w:r>
-    </w:p>
-    <w:p>
-      <w:pPr>
+        <w:t>Tool Shed</w:t>
+      </w:r>
+    </w:p>
+    <w:p>
+      <w:pPr>
+        <w:pStyle w:val="Normal"/>
         <w:rPr>
           <w:b/>
-        </w:rPr>
-      </w:pPr>
-    </w:p>
-    <w:p>
-      <w:pPr>
+          <w:b/>
+        </w:rPr>
+      </w:pPr>
+      <w:r>
+        <w:rPr>
+          <w:b/>
+        </w:rPr>
+      </w:r>
+    </w:p>
+    <w:p>
+      <w:pPr>
+        <w:pStyle w:val="Normal"/>
         <w:numPr>
           <w:ilvl w:val="0"/>
           <w:numId w:val="1"/>
         </w:numPr>
-        <w:ind w:left="360"/>
+        <w:ind w:left="360" w:hanging="360"/>
+        <w:rPr/>
+      </w:pPr>
+      <w:r>
         <w:rPr>
           <w:b/>
         </w:rPr>
-      </w:pPr>
-      <w:r>
-        <w:rPr>
-          <w:b/>
-        </w:rPr>
         <w:t>Introduction and Context</w:t>
       </w:r>
     </w:p>
     <w:p>
       <w:pPr>
-        <w:ind w:left="360"/>
+        <w:pStyle w:val="Normal"/>
+        <w:ind w:left="360" w:hanging="0"/>
+        <w:rPr/>
+      </w:pPr>
+      <w:r>
         <w:rPr>
           <w:i/>
         </w:rPr>
-      </w:pPr>
+        <w:t xml:space="preserve">The purpose of this system is for members to be able to reserve and checkout available tools, either online or instore, and hold the tool for a week at a time. Each member must be over 18 years of age and pay a monthly fee. They are then able to checkout as many tools as they want for the month. </w:t>
+      </w:r>
       <w:r>
         <w:rPr>
           <w:i/>
         </w:rPr>
-        <w:t>This is a brief introduction to the purpose system that describes the environment or context of the proposed system, the problem it addresses, and how the proposed system will solve that problem.  It should be less than a page.  A couple of paragraphs to a ½ of page would sufficient in most cases.</w:t>
-      </w:r>
-      <w:r>
-        <w:rPr>
-          <w:i/>
-        </w:rPr>
-        <w:t xml:space="preserve">  For the most part, this description should be very similar to the project over in the project plan</w:t>
-      </w:r>
-      <w:r>
-        <w:rPr>
-          <w:i/>
-        </w:rPr>
-        <w:t>.</w:t>
-      </w:r>
-    </w:p>
-    <w:p>
-      <w:pPr>
+        <w:t xml:space="preserve">If they make the transaction online, an employee will get a notification and be able to get all the tools ready for pick up. </w:t>
+      </w:r>
+    </w:p>
+    <w:p>
+      <w:pPr>
+        <w:pStyle w:val="Normal"/>
         <w:numPr>
           <w:ilvl w:val="0"/>
           <w:numId w:val="1"/>
         </w:numPr>
-        <w:ind w:left="360"/>
+        <w:ind w:left="360" w:hanging="360"/>
+        <w:rPr/>
+      </w:pPr>
+      <w:r>
         <w:rPr>
           <w:b/>
         </w:rPr>
-      </w:pPr>
+        <w:t>U</w:t>
+      </w:r>
       <w:r>
         <w:rPr>
           <w:b/>
         </w:rPr>
-        <w:t>Users</w:t>
-      </w:r>
-      <w:r>
-        <w:rPr>
-          <w:b/>
-        </w:rPr>
-        <w:t xml:space="preserve"> and their Goals</w:t>
-      </w:r>
-    </w:p>
-    <w:p>
-      <w:pPr>
-        <w:ind w:left="360"/>
+        <w:t>sers and their Goals</w:t>
+      </w:r>
+    </w:p>
+    <w:p>
+      <w:pPr>
+        <w:pStyle w:val="Normal"/>
+        <w:ind w:left="360" w:hanging="0"/>
+        <w:rPr/>
+      </w:pPr>
+      <w:r>
         <w:rPr>
           <w:i/>
         </w:rPr>
-      </w:pPr>
-      <w:r>
-        <w:rPr>
-          <w:i/>
-        </w:rPr>
-        <w:t xml:space="preserve">This section contains </w:t>
-      </w:r>
-      <w:r>
-        <w:rPr>
-          <w:i/>
-        </w:rPr>
-        <w:t>identifies</w:t>
-      </w:r>
-      <w:r>
-        <w:rPr>
-          <w:i/>
-        </w:rPr>
-        <w:t xml:space="preserve"> of the user</w:t>
-      </w:r>
-      <w:r>
-        <w:rPr>
-          <w:i/>
-        </w:rPr>
-        <w:t>s</w:t>
-      </w:r>
-      <w:r>
-        <w:rPr>
-          <w:i/>
-        </w:rPr>
-        <w:t xml:space="preserve"> of the proposed system </w:t>
-      </w:r>
-      <w:r>
-        <w:rPr>
-          <w:i/>
-        </w:rPr>
-        <w:t xml:space="preserve">and their goals, illustrated and </w:t>
-      </w:r>
-      <w:r>
-        <w:rPr>
-          <w:i/>
-        </w:rPr>
-        <w:t>supported by Use Case diagrams</w:t>
-      </w:r>
-      <w:r>
-        <w:rPr>
-          <w:i/>
-        </w:rPr>
-        <w:t xml:space="preserve">. </w:t>
-      </w:r>
-      <w:r>
-        <w:rPr>
-          <w:i/>
-        </w:rPr>
-        <w:t xml:space="preserve"> </w:t>
-      </w:r>
-      <w:r>
-        <w:rPr>
-          <w:i/>
-        </w:rPr>
-        <w:t xml:space="preserve"> Here “users” is a board term that could include other software systems.</w:t>
-      </w:r>
-    </w:p>
-    <w:p>
-      <w:pPr>
+        <w:t>See UML folder for Use Case diagrams</w:t>
+      </w:r>
+    </w:p>
+    <w:p>
+      <w:pPr>
+        <w:pStyle w:val="Normal"/>
         <w:numPr>
           <w:ilvl w:val="0"/>
           <w:numId w:val="1"/>
         </w:numPr>
-        <w:ind w:left="360"/>
+        <w:ind w:left="360" w:hanging="360"/>
+        <w:rPr/>
+      </w:pPr>
+      <w:r>
         <w:rPr>
           <w:b/>
         </w:rPr>
-      </w:pPr>
-      <w:r>
-        <w:rPr>
-          <w:b/>
-        </w:rPr>
         <w:t>Functional Requirements</w:t>
       </w:r>
     </w:p>
     <w:p>
       <w:pPr>
-        <w:ind w:left="360"/>
-      </w:pPr>
-      <w:r>
-        <w:rPr>
-          <w:i/>
-        </w:rPr>
-        <w:t>This section contains requirements or constraints on the functioning of the proposed system, written in way that doesn’t pre-suppose “how” the system will accomplish those requirements.  The requirements should be organized in hierarchy of increasing specificity and presented in outline form so they are easy to refe</w:t>
-      </w:r>
-      <w:r>
-        <w:rPr>
-          <w:i/>
-        </w:rPr>
-        <w:t xml:space="preserve">rence.  Each requirement must </w:t>
-      </w:r>
-      <w:r>
-        <w:rPr>
-          <w:i/>
-        </w:rPr>
-        <w:t>stand on its own</w:t>
-      </w:r>
-      <w:r>
-        <w:rPr>
-          <w:i/>
-        </w:rPr>
-        <w:t xml:space="preserve"> because it could be referenced or quoted in other documents without the benefit contextual information</w:t>
-      </w:r>
-      <w:r>
-        <w:rPr>
-          <w:i/>
-        </w:rPr>
-        <w:t xml:space="preserve">.  Where appropriate, the requirements could include statements about of the rationale </w:t>
-      </w:r>
-      <w:r>
-        <w:rPr>
-          <w:i/>
-        </w:rPr>
-        <w:t xml:space="preserve">(motivation) and/or </w:t>
-      </w:r>
-      <w:r>
-        <w:rPr>
-          <w:i/>
-        </w:rPr>
-        <w:t>priority (importance to the client.)</w:t>
-      </w:r>
-    </w:p>
-    <w:p>
-      <w:pPr>
+        <w:pStyle w:val="Normal"/>
+        <w:ind w:left="360" w:hanging="0"/>
+        <w:rPr/>
+      </w:pPr>
+      <w:r>
+        <w:rPr/>
+        <w:t>Borrow Tools – client is able to borrow toold</w:t>
+      </w:r>
+    </w:p>
+    <w:p>
+      <w:pPr>
+        <w:pStyle w:val="Normal"/>
+        <w:ind w:left="360" w:hanging="0"/>
+        <w:rPr/>
+      </w:pPr>
+      <w:r>
+        <w:rPr/>
+        <w:t>Request Tools – client is able to request tools to be borrowed</w:t>
+      </w:r>
+    </w:p>
+    <w:p>
+      <w:pPr>
+        <w:pStyle w:val="Normal"/>
+        <w:ind w:left="360" w:hanging="0"/>
+        <w:rPr/>
+      </w:pPr>
+      <w:r>
+        <w:rPr/>
+        <w:t>Check Inventory – system needs to be able make sure tools are in stock</w:t>
+      </w:r>
+    </w:p>
+    <w:p>
+      <w:pPr>
+        <w:pStyle w:val="Normal"/>
+        <w:ind w:left="360" w:hanging="0"/>
+        <w:rPr/>
+      </w:pPr>
+      <w:r>
+        <w:rPr/>
+        <w:t>Checkout – client needs to be able to pick up requested tools</w:t>
+      </w:r>
+    </w:p>
+    <w:p>
+      <w:pPr>
+        <w:pStyle w:val="Normal"/>
+        <w:ind w:left="360" w:hanging="0"/>
+        <w:rPr/>
+      </w:pPr>
+      <w:r>
+        <w:rPr/>
+        <w:t>Employee Account – employees need to have accounts with access to special information</w:t>
+      </w:r>
+    </w:p>
+    <w:p>
+      <w:pPr>
+        <w:pStyle w:val="Normal"/>
+        <w:ind w:left="360" w:hanging="0"/>
+        <w:rPr/>
+      </w:pPr>
+      <w:r>
+        <w:rPr/>
+        <w:t>Age Restrictions – clients must be at least 18 years to request or borrow tools</w:t>
+      </w:r>
+    </w:p>
+    <w:p>
+      <w:pPr>
+        <w:pStyle w:val="Normal"/>
+        <w:ind w:left="360" w:hanging="0"/>
+        <w:rPr/>
+      </w:pPr>
+      <w:r>
+        <w:rPr/>
+        <w:t>Ledger – employees need to be able to print off a ledger</w:t>
+      </w:r>
+    </w:p>
+    <w:p>
+      <w:pPr>
+        <w:pStyle w:val="Normal"/>
+        <w:ind w:left="360" w:hanging="0"/>
+        <w:rPr/>
+      </w:pPr>
+      <w:r>
+        <w:rPr/>
+        <w:t>Monthly Fee – clients must pay a montly fee in order to be eligible for tool checkout</w:t>
+      </w:r>
+    </w:p>
+    <w:p>
+      <w:pPr>
+        <w:pStyle w:val="Normal"/>
+        <w:ind w:left="360" w:hanging="0"/>
+        <w:rPr/>
+      </w:pPr>
+      <w:r>
+        <w:rPr/>
+        <w:t>Tool Tracking – Must be able to see who has a tool and how long they have had it</w:t>
+      </w:r>
+    </w:p>
+    <w:p>
+      <w:pPr>
+        <w:pStyle w:val="Normal"/>
+        <w:ind w:left="360" w:hanging="0"/>
+        <w:rPr/>
+      </w:pPr>
+      <w:r>
+        <w:rPr/>
+        <w:t>Reserve Online – clients must be able to reserve available tools online and pick up in store</w:t>
+      </w:r>
+    </w:p>
+    <w:p>
+      <w:pPr>
+        <w:pStyle w:val="Normal"/>
+        <w:ind w:left="360" w:hanging="0"/>
+        <w:rPr/>
+      </w:pPr>
+      <w:r>
+        <w:rPr/>
+        <w:t>Prints Checkout List – employees need to be able to print a list of all the tools reserved and checked out</w:t>
+      </w:r>
+    </w:p>
+    <w:p>
+      <w:pPr>
+        <w:pStyle w:val="Normal"/>
         <w:numPr>
           <w:ilvl w:val="0"/>
           <w:numId w:val="1"/>
         </w:numPr>
-        <w:ind w:left="360"/>
+        <w:ind w:left="360" w:hanging="360"/>
+        <w:rPr/>
+      </w:pPr>
+      <w:r>
         <w:rPr>
           <w:b/>
         </w:rPr>
-      </w:pPr>
-      <w:r>
-        <w:rPr>
-          <w:b/>
-        </w:rPr>
         <w:t>Non-functional Requirements</w:t>
       </w:r>
     </w:p>
     <w:p>
       <w:pPr>
-        <w:ind w:left="360"/>
+        <w:pStyle w:val="Normal"/>
+        <w:ind w:left="360" w:hanging="0"/>
+        <w:rPr/>
       </w:pPr>
       <w:r>
         <w:rPr>
           <w:i/>
         </w:rPr>
-        <w:t xml:space="preserve">This section contains requirements that </w:t>
-      </w:r>
-      <w:r>
-        <w:rPr>
-          <w:i/>
-        </w:rPr>
-        <w:t xml:space="preserve">describe and/or </w:t>
-      </w:r>
-      <w:r>
-        <w:rPr>
-          <w:i/>
-        </w:rPr>
-        <w:t xml:space="preserve">constrain the development process.  For example, </w:t>
-      </w:r>
-      <w:r>
-        <w:rPr>
-          <w:i/>
-        </w:rPr>
-        <w:t>a</w:t>
-      </w:r>
-      <w:r>
-        <w:rPr>
-          <w:i/>
-        </w:rPr>
-        <w:t xml:space="preserve"> non-functional requiremen</w:t>
-      </w:r>
-      <w:r>
-        <w:rPr>
-          <w:i/>
-        </w:rPr>
-        <w:t>t may</w:t>
-      </w:r>
-      <w:r>
-        <w:rPr>
-          <w:i/>
-        </w:rPr>
-        <w:t xml:space="preserve"> state that development will follow an Agile method with weekly iteration meetings.</w:t>
-      </w:r>
-    </w:p>
-    <w:p>
-      <w:pPr>
+        <w:t>We are going to follow Agile and hold standup weekly meetings to discuss how we will create the program. We will also update what we are doing in Trello.</w:t>
+      </w:r>
+    </w:p>
+    <w:p>
+      <w:pPr>
+        <w:pStyle w:val="Normal"/>
         <w:numPr>
           <w:ilvl w:val="0"/>
           <w:numId w:val="1"/>
         </w:numPr>
-        <w:ind w:left="360"/>
+        <w:ind w:left="360" w:hanging="360"/>
+        <w:rPr/>
+      </w:pPr>
+      <w:r>
         <w:rPr>
           <w:b/>
         </w:rPr>
-      </w:pPr>
-      <w:r>
-        <w:rPr>
-          <w:b/>
-        </w:rPr>
         <w:t>Future Features</w:t>
       </w:r>
     </w:p>
     <w:p>
       <w:pPr>
-        <w:ind w:left="360"/>
+        <w:pStyle w:val="Normal"/>
+        <w:ind w:left="360" w:hanging="0"/>
+        <w:rPr/>
+      </w:pPr>
+      <w:r>
         <w:rPr>
           <w:i/>
         </w:rPr>
-      </w:pPr>
-      <w:r>
-        <w:rPr>
-          <w:i/>
-        </w:rPr>
-        <w:t>This section contains a list of ideas or features that are beyond the scope of the project</w:t>
-      </w:r>
-      <w:r>
-        <w:rPr>
-          <w:i/>
-        </w:rPr>
-        <w:t>.</w:t>
-      </w:r>
-    </w:p>
-    <w:p>
-      <w:pPr>
+        <w:t>Features that would be implemented in the future would be cooperation with other companies to share stock, notifying employees about popular tools that they should increase stock or replace. We might also implement a way to notify customers when their tool is ready for pickup</w:t>
+      </w:r>
+    </w:p>
+    <w:p>
+      <w:pPr>
+        <w:pStyle w:val="Normal"/>
         <w:numPr>
           <w:ilvl w:val="0"/>
           <w:numId w:val="1"/>
         </w:numPr>
-        <w:ind w:left="360"/>
+        <w:ind w:left="360" w:hanging="360"/>
         <w:rPr>
           <w:b/>
-        </w:rPr>
-      </w:pPr>
-      <w:r>
-        <w:rPr>
           <w:b/>
         </w:rPr>
+      </w:pPr>
+      <w:r>
+        <w:rPr>
+          <w:b/>
+        </w:rPr>
         <w:t>Glossary</w:t>
       </w:r>
     </w:p>
     <w:p>
       <w:pPr>
+        <w:pStyle w:val="Normal"/>
         <w:ind w:firstLine="360"/>
+        <w:rPr/>
+      </w:pPr>
+      <w:r>
         <w:rPr>
           <w:i/>
         </w:rPr>
+        <w:t>This section contains a list important terms and their definition.</w:t>
+      </w:r>
+    </w:p>
+    <w:p>
+      <w:pPr>
+        <w:pStyle w:val="Normal"/>
+        <w:ind w:firstLine="360"/>
+        <w:rPr/>
       </w:pPr>
       <w:r>
         <w:rPr>
           <w:i/>
         </w:rPr>
-        <w:t xml:space="preserve">This section contains a list </w:t>
-      </w:r>
+        <w:t>Client – the person using the program</w:t>
+      </w:r>
+    </w:p>
+    <w:p>
+      <w:pPr>
+        <w:pStyle w:val="Normal"/>
+        <w:ind w:firstLine="360"/>
+        <w:rPr/>
+      </w:pPr>
       <w:r>
         <w:rPr>
           <w:i/>
         </w:rPr>
-        <w:t>important terms and their definition</w:t>
-      </w:r>
+        <w:t>Employee – an person currently employed in the tool store</w:t>
+      </w:r>
+    </w:p>
+    <w:p>
+      <w:pPr>
+        <w:pStyle w:val="Normal"/>
+        <w:ind w:firstLine="360"/>
+        <w:rPr/>
+      </w:pPr>
       <w:r>
         <w:rPr>
           <w:i/>
         </w:rPr>
-        <w:t>.</w:t>
+        <w:t>checkout – go in to the store and pick up the tool</w:t>
+      </w:r>
+    </w:p>
+    <w:p>
+      <w:pPr>
+        <w:pStyle w:val="Normal"/>
+        <w:ind w:firstLine="360"/>
+        <w:rPr/>
+      </w:pPr>
+      <w:r>
+        <w:rPr>
+          <w:i/>
+        </w:rPr>
+        <w:t>reserve tool – either online or in store, placing a hold on a tool to be reteived later</w:t>
+      </w:r>
+    </w:p>
+    <w:p>
+      <w:pPr>
+        <w:pStyle w:val="Normal"/>
+        <w:ind w:firstLine="360"/>
+        <w:rPr>
+          <w:i/>
+          <w:i/>
+        </w:rPr>
+      </w:pPr>
+      <w:r>
+        <w:rPr/>
       </w:r>
       <w:bookmarkStart w:id="0" w:name="_GoBack"/>
-      <w:bookmarkEnd w:id="0"/>
-    </w:p>
-    <w:p>
-      <w:pPr>
+      <w:bookmarkStart w:id="1" w:name="_GoBack"/>
+      <w:bookmarkEnd w:id="1"/>
+    </w:p>
+    <w:p>
+      <w:pPr>
+        <w:pStyle w:val="Normal"/>
         <w:rPr>
           <w:b/>
-        </w:rPr>
-      </w:pPr>
-    </w:p>
-    <w:p/>
+          <w:b/>
+        </w:rPr>
+      </w:pPr>
+      <w:r>
+        <w:rPr>
+          <w:b/>
+        </w:rPr>
+      </w:r>
+    </w:p>
+    <w:p>
+      <w:pPr>
+        <w:pStyle w:val="Normal"/>
+        <w:widowControl/>
+        <w:bidi w:val="0"/>
+        <w:spacing w:lineRule="auto" w:line="276" w:before="0" w:after="200"/>
+        <w:jc w:val="both"/>
+        <w:rPr/>
+      </w:pPr>
+      <w:r>
+        <w:rPr/>
+      </w:r>
+    </w:p>
     <w:sectPr>
+      <w:type w:val="nextPage"/>
       <w:pgSz w:w="12240" w:h="15840"/>
-      <w:pgMar w:top="1440" w:right="1440" w:bottom="1440" w:left="1440" w:header="720" w:footer="720" w:gutter="0"/>
-      <w:cols w:space="720"/>
-      <w:docGrid w:linePitch="360"/>
+      <w:pgMar w:left="1440" w:right="1440" w:header="0" w:top="1440" w:footer="0" w:bottom="1440" w:gutter="0"/>
+      <w:pgNumType w:fmt="decimal"/>
+      <w:formProt w:val="false"/>
+      <w:textDirection w:val="lrTb"/>
+      <w:docGrid w:type="default" w:linePitch="360" w:charSpace="8192"/>
     </w:sectPr>
   </w:body>
 </w:document>
 </file>
 
 <file path=word/numbering.xml><?xml version="1.0" encoding="utf-8"?>
-<w:numbering xmlns:wpc="http://schemas.microsoft.com/office/word/2010/wordprocessingCanvas" xmlns:cx="http://schemas.microsoft.com/office/drawing/2014/chartex" xmlns:cx1="http://schemas.microsoft.com/office/drawing/2015/9/8/chartex" xmlns:cx2="http://schemas.microsoft.com/office/drawing/2015/10/21/chartex" xmlns:cx3="http://schemas.microsoft.com/office/drawing/2016/5/9/chartex" xmlns:cx4="http://schemas.microsoft.com/office/drawing/2016/5/10/chartex" xmlns:cx5="http://schemas.microsoft.com/office/drawing/2016/5/11/chartex" xmlns:cx6="http://schemas.microsoft.com/office/drawing/2016/5/12/chartex" xmlns:cx7="http://schemas.microsoft.com/office/drawing/2016/5/13/chartex" xmlns:cx8="http://schemas.microsoft.com/office/drawing/2016/5/14/chartex" xmlns:mc="http://schemas.openxmlformats.org/markup-compatibility/2006" xmlns:aink="http://schemas.microsoft.com/office/drawing/2016/ink" xmlns:am3d="http://schemas.microsoft.com/office/drawing/2017/model3d" xmlns:o="urn:schemas-microsoft-com:office:office" xmlns:r="http://schemas.openxmlformats.org/officeDocument/2006/relationships" xmlns:m="http://schemas.openxmlformats.org/officeDocument/2006/math" xmlns:v="urn:schemas-microsoft-com:vml" xmlns:wp14="http://schemas.microsoft.com/office/word/2010/wordprocessingDrawing" xmlns:wp="http://schemas.openxmlformats.org/drawingml/2006/wordprocessingDrawing" xmlns:w10="urn:schemas-microsoft-com:office:word" xmlns:w="http://schemas.openxmlformats.org/wordprocessingml/2006/main" xmlns:w14="http://schemas.microsoft.com/office/word/2010/wordml" xmlns:w15="http://schemas.microsoft.com/office/word/2012/wordml" xmlns:w16cid="http://schemas.microsoft.com/office/word/2016/wordml/cid" xmlns:w16se="http://schemas.microsoft.com/office/word/2015/wordml/symex" xmlns:wpg="http://schemas.microsoft.com/office/word/2010/wordprocessingGroup" xmlns:wpi="http://schemas.microsoft.com/office/word/2010/wordprocessingInk" xmlns:wne="http://schemas.microsoft.com/office/word/2006/wordml" xmlns:wps="http://schemas.microsoft.com/office/word/2010/wordprocessingShape" mc:Ignorable="w14 w15 w16se w16cid wp14">
-  <w:abstractNum w:abstractNumId="0" w15:restartNumberingAfterBreak="0">
-    <w:nsid w:val="4DEA543F"/>
-    <w:multiLevelType w:val="hybridMultilevel"/>
-    <w:tmpl w:val="F2902B1A"/>
-    <w:lvl w:ilvl="0" w:tplc="DB64164E">
+<w:numbering xmlns:w="http://schemas.openxmlformats.org/wordprocessingml/2006/main" xmlns:o="urn:schemas-microsoft-com:office:office" xmlns:r="http://schemas.openxmlformats.org/officeDocument/2006/relationships" xmlns:v="urn:schemas-microsoft-com:vml">
+  <w:abstractNum w:abstractNumId="1">
+    <w:lvl w:ilvl="0">
       <w:start w:val="1"/>
       <w:numFmt w:val="decimal"/>
       <w:lvlText w:val="%1."/>
@@ -428,11 +460,8 @@
       <w:pPr>
         <w:ind w:left="1080" w:hanging="360"/>
       </w:pPr>
-      <w:rPr>
-        <w:rFonts w:hint="default"/>
-      </w:rPr>
-    </w:lvl>
-    <w:lvl w:ilvl="1" w:tplc="04090019">
+    </w:lvl>
+    <w:lvl w:ilvl="1">
       <w:start w:val="1"/>
       <w:numFmt w:val="lowerLetter"/>
       <w:lvlText w:val="%2."/>
@@ -441,7 +470,7 @@
         <w:ind w:left="1800" w:hanging="360"/>
       </w:pPr>
     </w:lvl>
-    <w:lvl w:ilvl="2" w:tplc="0409001B" w:tentative="1">
+    <w:lvl w:ilvl="2">
       <w:start w:val="1"/>
       <w:numFmt w:val="lowerRoman"/>
       <w:lvlText w:val="%3."/>
@@ -450,7 +479,7 @@
         <w:ind w:left="2520" w:hanging="180"/>
       </w:pPr>
     </w:lvl>
-    <w:lvl w:ilvl="3" w:tplc="0409000F" w:tentative="1">
+    <w:lvl w:ilvl="3">
       <w:start w:val="1"/>
       <w:numFmt w:val="decimal"/>
       <w:lvlText w:val="%4."/>
@@ -459,7 +488,7 @@
         <w:ind w:left="3240" w:hanging="360"/>
       </w:pPr>
     </w:lvl>
-    <w:lvl w:ilvl="4" w:tplc="04090019" w:tentative="1">
+    <w:lvl w:ilvl="4">
       <w:start w:val="1"/>
       <w:numFmt w:val="lowerLetter"/>
       <w:lvlText w:val="%5."/>
@@ -468,7 +497,7 @@
         <w:ind w:left="3960" w:hanging="360"/>
       </w:pPr>
     </w:lvl>
-    <w:lvl w:ilvl="5" w:tplc="0409001B" w:tentative="1">
+    <w:lvl w:ilvl="5">
       <w:start w:val="1"/>
       <w:numFmt w:val="lowerRoman"/>
       <w:lvlText w:val="%6."/>
@@ -477,7 +506,7 @@
         <w:ind w:left="4680" w:hanging="180"/>
       </w:pPr>
     </w:lvl>
-    <w:lvl w:ilvl="6" w:tplc="0409000F" w:tentative="1">
+    <w:lvl w:ilvl="6">
       <w:start w:val="1"/>
       <w:numFmt w:val="decimal"/>
       <w:lvlText w:val="%7."/>
@@ -486,7 +515,7 @@
         <w:ind w:left="5400" w:hanging="360"/>
       </w:pPr>
     </w:lvl>
-    <w:lvl w:ilvl="7" w:tplc="04090019" w:tentative="1">
+    <w:lvl w:ilvl="7">
       <w:start w:val="1"/>
       <w:numFmt w:val="lowerLetter"/>
       <w:lvlText w:val="%8."/>
@@ -495,7 +524,7 @@
         <w:ind w:left="6120" w:hanging="360"/>
       </w:pPr>
     </w:lvl>
-    <w:lvl w:ilvl="8" w:tplc="0409001B" w:tentative="1">
+    <w:lvl w:ilvl="8">
       <w:start w:val="1"/>
       <w:numFmt w:val="lowerRoman"/>
       <w:lvlText w:val="%9."/>
@@ -505,34 +534,131 @@
       </w:pPr>
     </w:lvl>
   </w:abstractNum>
+  <w:abstractNum w:abstractNumId="2">
+    <w:lvl w:ilvl="0">
+      <w:start w:val="1"/>
+      <w:numFmt w:val="none"/>
+      <w:suff w:val="nothing"/>
+      <w:lvlText w:val=""/>
+      <w:lvlJc w:val="left"/>
+      <w:pPr>
+        <w:ind w:left="0" w:hanging="0"/>
+      </w:pPr>
+    </w:lvl>
+    <w:lvl w:ilvl="1">
+      <w:start w:val="1"/>
+      <w:numFmt w:val="none"/>
+      <w:suff w:val="nothing"/>
+      <w:lvlText w:val=""/>
+      <w:lvlJc w:val="left"/>
+      <w:pPr>
+        <w:ind w:left="0" w:hanging="0"/>
+      </w:pPr>
+    </w:lvl>
+    <w:lvl w:ilvl="2">
+      <w:start w:val="1"/>
+      <w:numFmt w:val="none"/>
+      <w:suff w:val="nothing"/>
+      <w:lvlText w:val=""/>
+      <w:lvlJc w:val="left"/>
+      <w:pPr>
+        <w:ind w:left="0" w:hanging="0"/>
+      </w:pPr>
+    </w:lvl>
+    <w:lvl w:ilvl="3">
+      <w:start w:val="1"/>
+      <w:numFmt w:val="none"/>
+      <w:suff w:val="nothing"/>
+      <w:lvlText w:val=""/>
+      <w:lvlJc w:val="left"/>
+      <w:pPr>
+        <w:ind w:left="0" w:hanging="0"/>
+      </w:pPr>
+    </w:lvl>
+    <w:lvl w:ilvl="4">
+      <w:start w:val="1"/>
+      <w:numFmt w:val="none"/>
+      <w:suff w:val="nothing"/>
+      <w:lvlText w:val=""/>
+      <w:lvlJc w:val="left"/>
+      <w:pPr>
+        <w:ind w:left="0" w:hanging="0"/>
+      </w:pPr>
+    </w:lvl>
+    <w:lvl w:ilvl="5">
+      <w:start w:val="1"/>
+      <w:numFmt w:val="none"/>
+      <w:suff w:val="nothing"/>
+      <w:lvlText w:val=""/>
+      <w:lvlJc w:val="left"/>
+      <w:pPr>
+        <w:ind w:left="0" w:hanging="0"/>
+      </w:pPr>
+    </w:lvl>
+    <w:lvl w:ilvl="6">
+      <w:start w:val="1"/>
+      <w:numFmt w:val="none"/>
+      <w:suff w:val="nothing"/>
+      <w:lvlText w:val=""/>
+      <w:lvlJc w:val="left"/>
+      <w:pPr>
+        <w:ind w:left="0" w:hanging="0"/>
+      </w:pPr>
+    </w:lvl>
+    <w:lvl w:ilvl="7">
+      <w:start w:val="1"/>
+      <w:numFmt w:val="none"/>
+      <w:suff w:val="nothing"/>
+      <w:lvlText w:val=""/>
+      <w:lvlJc w:val="left"/>
+      <w:pPr>
+        <w:ind w:left="0" w:hanging="0"/>
+      </w:pPr>
+    </w:lvl>
+    <w:lvl w:ilvl="8">
+      <w:start w:val="1"/>
+      <w:numFmt w:val="none"/>
+      <w:suff w:val="nothing"/>
+      <w:lvlText w:val=""/>
+      <w:lvlJc w:val="left"/>
+      <w:pPr>
+        <w:ind w:left="0" w:hanging="0"/>
+      </w:pPr>
+    </w:lvl>
+  </w:abstractNum>
   <w:num w:numId="1">
-    <w:abstractNumId w:val="0"/>
+    <w:abstractNumId w:val="1"/>
+  </w:num>
+  <w:num w:numId="2">
+    <w:abstractNumId w:val="2"/>
   </w:num>
 </w:numbering>
 </file>
 
 <file path=word/styles.xml><?xml version="1.0" encoding="utf-8"?>
-<w:styles xmlns:mc="http://schemas.openxmlformats.org/markup-compatibility/2006" xmlns:r="http://schemas.openxmlformats.org/officeDocument/2006/relationships" xmlns:w="http://schemas.openxmlformats.org/wordprocessingml/2006/main" xmlns:w14="http://schemas.microsoft.com/office/word/2010/wordml" xmlns:w15="http://schemas.microsoft.com/office/word/2012/wordml" xmlns:w16cid="http://schemas.microsoft.com/office/word/2016/wordml/cid" xmlns:w16se="http://schemas.microsoft.com/office/word/2015/wordml/symex" mc:Ignorable="w14 w15 w16se w16cid">
+<w:styles xmlns:w="http://schemas.openxmlformats.org/wordprocessingml/2006/main" xmlns:w14="http://schemas.microsoft.com/office/word/2010/wordml" xmlns:mc="http://schemas.openxmlformats.org/markup-compatibility/2006" mc:Ignorable="w14">
   <w:docDefaults>
     <w:rPrDefault>
       <w:rPr>
-        <w:rFonts w:ascii="Calibri" w:eastAsia="Calibri" w:hAnsi="Calibri" w:cs="Times New Roman"/>
+        <w:rFonts w:ascii="Calibri" w:hAnsi="Calibri" w:eastAsia="Calibri" w:cs="Times New Roman"/>
         <w:lang w:val="en-US" w:eastAsia="en-US" w:bidi="ar-SA"/>
       </w:rPr>
     </w:rPrDefault>
-    <w:pPrDefault/>
+    <w:pPrDefault>
+      <w:pPr/>
+    </w:pPrDefault>
   </w:docDefaults>
   <w:latentStyles w:defLockedState="0" w:defUIPriority="99" w:defSemiHidden="0" w:defUnhideWhenUsed="0" w:defQFormat="0" w:count="375">
     <w:lsdException w:name="Normal" w:uiPriority="0" w:qFormat="1"/>
     <w:lsdException w:name="heading 1" w:uiPriority="9" w:qFormat="1"/>
-    <w:lsdException w:name="heading 2" w:semiHidden="1" w:uiPriority="9" w:unhideWhenUsed="1" w:qFormat="1"/>
-    <w:lsdException w:name="heading 3" w:semiHidden="1" w:uiPriority="9" w:unhideWhenUsed="1" w:qFormat="1"/>
-    <w:lsdException w:name="heading 4" w:semiHidden="1" w:uiPriority="9" w:unhideWhenUsed="1" w:qFormat="1"/>
-    <w:lsdException w:name="heading 5" w:semiHidden="1" w:uiPriority="9" w:unhideWhenUsed="1" w:qFormat="1"/>
-    <w:lsdException w:name="heading 6" w:semiHidden="1" w:uiPriority="9" w:unhideWhenUsed="1" w:qFormat="1"/>
-    <w:lsdException w:name="heading 7" w:semiHidden="1" w:uiPriority="9" w:unhideWhenUsed="1" w:qFormat="1"/>
-    <w:lsdException w:name="heading 8" w:semiHidden="1" w:uiPriority="9" w:unhideWhenUsed="1" w:qFormat="1"/>
-    <w:lsdException w:name="heading 9" w:semiHidden="1" w:uiPriority="9" w:unhideWhenUsed="1" w:qFormat="1"/>
+    <w:lsdException w:name="heading 2" w:uiPriority="9" w:semiHidden="1" w:unhideWhenUsed="1" w:qFormat="1"/>
+    <w:lsdException w:name="heading 3" w:uiPriority="9" w:semiHidden="1" w:unhideWhenUsed="1" w:qFormat="1"/>
+    <w:lsdException w:name="heading 4" w:uiPriority="9" w:semiHidden="1" w:unhideWhenUsed="1" w:qFormat="1"/>
+    <w:lsdException w:name="heading 5" w:uiPriority="9" w:semiHidden="1" w:unhideWhenUsed="1" w:qFormat="1"/>
+    <w:lsdException w:name="heading 6" w:uiPriority="9" w:semiHidden="1" w:unhideWhenUsed="1" w:qFormat="1"/>
+    <w:lsdException w:name="heading 7" w:uiPriority="9" w:semiHidden="1" w:unhideWhenUsed="1" w:qFormat="1"/>
+    <w:lsdException w:name="heading 8" w:uiPriority="9" w:semiHidden="1" w:unhideWhenUsed="1" w:qFormat="1"/>
+    <w:lsdException w:name="heading 9" w:uiPriority="9" w:semiHidden="1" w:unhideWhenUsed="1" w:qFormat="1"/>
     <w:lsdException w:name="index 1" w:semiHidden="1" w:unhideWhenUsed="1"/>
     <w:lsdException w:name="index 2" w:semiHidden="1" w:unhideWhenUsed="1"/>
     <w:lsdException w:name="index 3" w:semiHidden="1" w:unhideWhenUsed="1"/>
@@ -542,22 +668,22 @@
     <w:lsdException w:name="index 7" w:semiHidden="1" w:unhideWhenUsed="1"/>
     <w:lsdException w:name="index 8" w:semiHidden="1" w:unhideWhenUsed="1"/>
     <w:lsdException w:name="index 9" w:semiHidden="1" w:unhideWhenUsed="1"/>
-    <w:lsdException w:name="toc 1" w:semiHidden="1" w:uiPriority="39" w:unhideWhenUsed="1"/>
-    <w:lsdException w:name="toc 2" w:semiHidden="1" w:uiPriority="39" w:unhideWhenUsed="1"/>
-    <w:lsdException w:name="toc 3" w:semiHidden="1" w:uiPriority="39" w:unhideWhenUsed="1"/>
-    <w:lsdException w:name="toc 4" w:semiHidden="1" w:uiPriority="39" w:unhideWhenUsed="1"/>
-    <w:lsdException w:name="toc 5" w:semiHidden="1" w:uiPriority="39" w:unhideWhenUsed="1"/>
-    <w:lsdException w:name="toc 6" w:semiHidden="1" w:uiPriority="39" w:unhideWhenUsed="1"/>
-    <w:lsdException w:name="toc 7" w:semiHidden="1" w:uiPriority="39" w:unhideWhenUsed="1"/>
-    <w:lsdException w:name="toc 8" w:semiHidden="1" w:uiPriority="39" w:unhideWhenUsed="1"/>
-    <w:lsdException w:name="toc 9" w:semiHidden="1" w:uiPriority="39" w:unhideWhenUsed="1"/>
+    <w:lsdException w:name="toc 1" w:uiPriority="39" w:semiHidden="1" w:unhideWhenUsed="1"/>
+    <w:lsdException w:name="toc 2" w:uiPriority="39" w:semiHidden="1" w:unhideWhenUsed="1"/>
+    <w:lsdException w:name="toc 3" w:uiPriority="39" w:semiHidden="1" w:unhideWhenUsed="1"/>
+    <w:lsdException w:name="toc 4" w:uiPriority="39" w:semiHidden="1" w:unhideWhenUsed="1"/>
+    <w:lsdException w:name="toc 5" w:uiPriority="39" w:semiHidden="1" w:unhideWhenUsed="1"/>
+    <w:lsdException w:name="toc 6" w:uiPriority="39" w:semiHidden="1" w:unhideWhenUsed="1"/>
+    <w:lsdException w:name="toc 7" w:uiPriority="39" w:semiHidden="1" w:unhideWhenUsed="1"/>
+    <w:lsdException w:name="toc 8" w:uiPriority="39" w:semiHidden="1" w:unhideWhenUsed="1"/>
+    <w:lsdException w:name="toc 9" w:uiPriority="39" w:semiHidden="1" w:unhideWhenUsed="1"/>
     <w:lsdException w:name="Normal Indent" w:semiHidden="1" w:unhideWhenUsed="1"/>
     <w:lsdException w:name="footnote text" w:semiHidden="1" w:unhideWhenUsed="1"/>
     <w:lsdException w:name="annotation text" w:semiHidden="1" w:unhideWhenUsed="1"/>
     <w:lsdException w:name="header" w:semiHidden="1" w:unhideWhenUsed="1"/>
     <w:lsdException w:name="footer" w:semiHidden="1" w:unhideWhenUsed="1"/>
     <w:lsdException w:name="index heading" w:semiHidden="1" w:unhideWhenUsed="1"/>
-    <w:lsdException w:name="caption" w:semiHidden="1" w:uiPriority="35" w:unhideWhenUsed="1" w:qFormat="1"/>
+    <w:lsdException w:name="caption" w:uiPriority="35" w:semiHidden="1" w:unhideWhenUsed="1" w:qFormat="1"/>
     <w:lsdException w:name="table of figures" w:semiHidden="1" w:unhideWhenUsed="1"/>
     <w:lsdException w:name="envelope address" w:semiHidden="1" w:unhideWhenUsed="1"/>
     <w:lsdException w:name="envelope return" w:semiHidden="1" w:unhideWhenUsed="1"/>
@@ -588,7 +714,7 @@
     <w:lsdException w:name="Title" w:uiPriority="10" w:qFormat="1"/>
     <w:lsdException w:name="Closing" w:semiHidden="1" w:unhideWhenUsed="1"/>
     <w:lsdException w:name="Signature" w:semiHidden="1" w:unhideWhenUsed="1"/>
-    <w:lsdException w:name="Default Paragraph Font" w:semiHidden="1" w:uiPriority="1" w:unhideWhenUsed="1"/>
+    <w:lsdException w:name="Default Paragraph Font" w:uiPriority="1" w:semiHidden="1" w:unhideWhenUsed="1"/>
     <w:lsdException w:name="Body Text" w:semiHidden="1" w:unhideWhenUsed="1"/>
     <w:lsdException w:name="Body Text Indent" w:semiHidden="1" w:unhideWhenUsed="1"/>
     <w:lsdException w:name="List Continue" w:semiHidden="1" w:unhideWhenUsed="1"/>
@@ -788,8 +914,8 @@
     <w:lsdException w:name="Subtle Reference" w:uiPriority="31" w:qFormat="1"/>
     <w:lsdException w:name="Intense Reference" w:uiPriority="32" w:qFormat="1"/>
     <w:lsdException w:name="Book Title" w:uiPriority="33" w:qFormat="1"/>
-    <w:lsdException w:name="Bibliography" w:semiHidden="1" w:uiPriority="37" w:unhideWhenUsed="1"/>
-    <w:lsdException w:name="TOC Heading" w:semiHidden="1" w:uiPriority="39" w:unhideWhenUsed="1" w:qFormat="1"/>
+    <w:lsdException w:name="Bibliography" w:uiPriority="37" w:semiHidden="1" w:unhideWhenUsed="1"/>
+    <w:lsdException w:name="TOC Heading" w:uiPriority="39" w:semiHidden="1" w:unhideWhenUsed="1" w:qFormat="1"/>
     <w:lsdException w:name="Plain Table 1" w:uiPriority="41"/>
     <w:lsdException w:name="Plain Table 2" w:uiPriority="42"/>
     <w:lsdException w:name="Plain Table 3" w:uiPriority="43"/>
@@ -899,24 +1025,181 @@
     <w:lsdException w:name="Hashtag" w:semiHidden="1" w:unhideWhenUsed="1"/>
     <w:lsdException w:name="Unresolved Mention" w:semiHidden="1" w:unhideWhenUsed="1"/>
   </w:latentStyles>
-  <w:style w:type="paragraph" w:default="1" w:styleId="Normal">
+  <w:style w:type="paragraph" w:styleId="Normal" w:default="1">
     <w:name w:val="Normal"/>
     <w:qFormat/>
-    <w:rsid w:val="00DF4DB0"/>
+    <w:rsid w:val="00df4db0"/>
     <w:pPr>
-      <w:spacing w:after="200" w:line="276" w:lineRule="auto"/>
+      <w:widowControl/>
+      <w:bidi w:val="0"/>
+      <w:spacing w:lineRule="auto" w:line="276" w:before="0" w:after="200"/>
       <w:jc w:val="both"/>
     </w:pPr>
     <w:rPr>
-      <w:rFonts w:eastAsia="Times New Roman"/>
-      <w:lang w:bidi="en-US"/>
+      <w:rFonts w:eastAsia="Times New Roman" w:ascii="Calibri" w:hAnsi="Calibri" w:cs="Times New Roman"/>
+      <w:color w:val="auto"/>
+      <w:kern w:val="0"/>
+      <w:sz w:val="20"/>
+      <w:szCs w:val="20"/>
+      <w:lang w:bidi="en-US" w:val="en-US" w:eastAsia="en-US"/>
     </w:rPr>
   </w:style>
-  <w:style w:type="character" w:default="1" w:styleId="DefaultParagraphFont">
+  <w:style w:type="character" w:styleId="DefaultParagraphFont" w:default="1">
     <w:name w:val="Default Paragraph Font"/>
     <w:uiPriority w:val="1"/>
     <w:semiHidden/>
     <w:unhideWhenUsed/>
+    <w:qFormat/>
+    <w:rPr/>
+  </w:style>
+  <w:style w:type="character" w:styleId="SubtitleChar" w:customStyle="1">
+    <w:name w:val="Subtitle Char"/>
+    <w:basedOn w:val="DefaultParagraphFont"/>
+    <w:link w:val="Subtitle"/>
+    <w:uiPriority w:val="11"/>
+    <w:qFormat/>
+    <w:rsid w:val="00930253"/>
+    <w:rPr>
+      <w:rFonts w:ascii="Calibri" w:hAnsi="Calibri" w:eastAsia="" w:cs="" w:asciiTheme="minorHAnsi" w:cstheme="minorBidi" w:eastAsiaTheme="minorEastAsia" w:hAnsiTheme="minorHAnsi"/>
+      <w:color w:val="5A5A5A" w:themeColor="text1" w:themeTint="a5"/>
+      <w:spacing w:val="15"/>
+      <w:sz w:val="22"/>
+      <w:szCs w:val="22"/>
+      <w:lang w:bidi="en-US"/>
+    </w:rPr>
+  </w:style>
+  <w:style w:type="character" w:styleId="TitleChar" w:customStyle="1">
+    <w:name w:val="Title Char"/>
+    <w:basedOn w:val="DefaultParagraphFont"/>
+    <w:link w:val="Title"/>
+    <w:uiPriority w:val="10"/>
+    <w:qFormat/>
+    <w:rsid w:val="00930253"/>
+    <w:rPr>
+      <w:rFonts w:ascii="Cambria" w:hAnsi="Cambria" w:eastAsia="" w:cs="" w:asciiTheme="majorHAnsi" w:cstheme="majorBidi" w:eastAsiaTheme="majorEastAsia" w:hAnsiTheme="majorHAnsi"/>
+      <w:spacing w:val="-10"/>
+      <w:kern w:val="2"/>
+      <w:sz w:val="56"/>
+      <w:szCs w:val="56"/>
+      <w:lang w:bidi="en-US"/>
+    </w:rPr>
+  </w:style>
+  <w:style w:type="paragraph" w:styleId="Heading">
+    <w:name w:val="Heading"/>
+    <w:basedOn w:val="Normal"/>
+    <w:next w:val="TextBody"/>
+    <w:qFormat/>
+    <w:pPr>
+      <w:keepNext w:val="true"/>
+      <w:spacing w:before="240" w:after="120"/>
+    </w:pPr>
+    <w:rPr>
+      <w:rFonts w:ascii="Liberation Sans" w:hAnsi="Liberation Sans" w:eastAsia="Noto Sans CJK SC" w:cs="Droid Sans Devanagari"/>
+      <w:sz w:val="28"/>
+      <w:szCs w:val="28"/>
+    </w:rPr>
+  </w:style>
+  <w:style w:type="paragraph" w:styleId="TextBody">
+    <w:name w:val="Body Text"/>
+    <w:basedOn w:val="Normal"/>
+    <w:pPr>
+      <w:spacing w:lineRule="auto" w:line="276" w:before="0" w:after="140"/>
+    </w:pPr>
+    <w:rPr/>
+  </w:style>
+  <w:style w:type="paragraph" w:styleId="List">
+    <w:name w:val="List"/>
+    <w:basedOn w:val="TextBody"/>
+    <w:pPr/>
+    <w:rPr>
+      <w:rFonts w:cs="Droid Sans Devanagari"/>
+    </w:rPr>
+  </w:style>
+  <w:style w:type="paragraph" w:styleId="Caption">
+    <w:name w:val="Caption"/>
+    <w:basedOn w:val="Normal"/>
+    <w:qFormat/>
+    <w:pPr>
+      <w:suppressLineNumbers/>
+      <w:spacing w:before="120" w:after="120"/>
+    </w:pPr>
+    <w:rPr>
+      <w:rFonts w:cs="Droid Sans Devanagari"/>
+      <w:i/>
+      <w:iCs/>
+      <w:sz w:val="24"/>
+      <w:szCs w:val="24"/>
+    </w:rPr>
+  </w:style>
+  <w:style w:type="paragraph" w:styleId="Index">
+    <w:name w:val="Index"/>
+    <w:basedOn w:val="Normal"/>
+    <w:qFormat/>
+    <w:pPr>
+      <w:suppressLineNumbers/>
+    </w:pPr>
+    <w:rPr>
+      <w:rFonts w:cs="Droid Sans Devanagari"/>
+    </w:rPr>
+  </w:style>
+  <w:style w:type="paragraph" w:styleId="ListParagraph">
+    <w:name w:val="List Paragraph"/>
+    <w:basedOn w:val="Normal"/>
+    <w:uiPriority w:val="34"/>
+    <w:qFormat/>
+    <w:rsid w:val="00df4db0"/>
+    <w:pPr>
+      <w:spacing w:before="0" w:after="200"/>
+      <w:ind w:left="720" w:hanging="0"/>
+      <w:contextualSpacing/>
+    </w:pPr>
+    <w:rPr/>
+  </w:style>
+  <w:style w:type="paragraph" w:styleId="Subtitle">
+    <w:name w:val="Subtitle"/>
+    <w:basedOn w:val="Normal"/>
+    <w:next w:val="Normal"/>
+    <w:link w:val="SubtitleChar"/>
+    <w:uiPriority w:val="11"/>
+    <w:qFormat/>
+    <w:rsid w:val="00930253"/>
+    <w:pPr>
+      <w:spacing w:before="0" w:after="160"/>
+    </w:pPr>
+    <w:rPr>
+      <w:rFonts w:ascii="Calibri" w:hAnsi="Calibri" w:eastAsia="" w:cs="" w:asciiTheme="minorHAnsi" w:cstheme="minorBidi" w:eastAsiaTheme="minorEastAsia" w:hAnsiTheme="minorHAnsi"/>
+      <w:color w:val="5A5A5A" w:themeColor="text1" w:themeTint="a5"/>
+      <w:spacing w:val="15"/>
+      <w:sz w:val="22"/>
+      <w:szCs w:val="22"/>
+    </w:rPr>
+  </w:style>
+  <w:style w:type="paragraph" w:styleId="Title">
+    <w:name w:val="Title"/>
+    <w:basedOn w:val="Normal"/>
+    <w:next w:val="Normal"/>
+    <w:link w:val="TitleChar"/>
+    <w:uiPriority w:val="10"/>
+    <w:qFormat/>
+    <w:rsid w:val="00930253"/>
+    <w:pPr>
+      <w:spacing w:lineRule="auto" w:line="240" w:before="0" w:after="0"/>
+      <w:contextualSpacing/>
+    </w:pPr>
+    <w:rPr>
+      <w:rFonts w:ascii="Cambria" w:hAnsi="Cambria" w:eastAsia="" w:cs="" w:asciiTheme="majorHAnsi" w:cstheme="majorBidi" w:eastAsiaTheme="majorEastAsia" w:hAnsiTheme="majorHAnsi"/>
+      <w:spacing w:val="-10"/>
+      <w:kern w:val="2"/>
+      <w:sz w:val="56"/>
+      <w:szCs w:val="56"/>
+    </w:rPr>
+  </w:style>
+  <w:style w:type="numbering" w:styleId="NoList" w:default="1">
+    <w:name w:val="No List"/>
+    <w:uiPriority w:val="99"/>
+    <w:semiHidden/>
+    <w:unhideWhenUsed/>
+    <w:qFormat/>
   </w:style>
   <w:style w:type="table" w:default="1" w:styleId="TableNormal">
     <w:name w:val="Normal Table"/>
@@ -932,95 +1215,6 @@
         <w:right w:w="108" w:type="dxa"/>
       </w:tblCellMar>
     </w:tblPr>
-  </w:style>
-  <w:style w:type="numbering" w:default="1" w:styleId="NoList">
-    <w:name w:val="No List"/>
-    <w:uiPriority w:val="99"/>
-    <w:semiHidden/>
-    <w:unhideWhenUsed/>
-  </w:style>
-  <w:style w:type="paragraph" w:styleId="ListParagraph">
-    <w:name w:val="List Paragraph"/>
-    <w:basedOn w:val="Normal"/>
-    <w:uiPriority w:val="34"/>
-    <w:qFormat/>
-    <w:rsid w:val="00DF4DB0"/>
-    <w:pPr>
-      <w:ind w:left="720"/>
-      <w:contextualSpacing/>
-    </w:pPr>
-  </w:style>
-  <w:style w:type="paragraph" w:styleId="Subtitle">
-    <w:name w:val="Subtitle"/>
-    <w:basedOn w:val="Normal"/>
-    <w:next w:val="Normal"/>
-    <w:link w:val="SubtitleChar"/>
-    <w:uiPriority w:val="11"/>
-    <w:qFormat/>
-    <w:rsid w:val="00930253"/>
-    <w:pPr>
-      <w:numPr>
-        <w:ilvl w:val="1"/>
-      </w:numPr>
-      <w:spacing w:after="160"/>
-    </w:pPr>
-    <w:rPr>
-      <w:rFonts w:asciiTheme="minorHAnsi" w:eastAsiaTheme="minorEastAsia" w:hAnsiTheme="minorHAnsi" w:cstheme="minorBidi"/>
-      <w:color w:val="5A5A5A" w:themeColor="text1" w:themeTint="A5"/>
-      <w:spacing w:val="15"/>
-      <w:sz w:val="22"/>
-      <w:szCs w:val="22"/>
-    </w:rPr>
-  </w:style>
-  <w:style w:type="character" w:customStyle="1" w:styleId="SubtitleChar">
-    <w:name w:val="Subtitle Char"/>
-    <w:basedOn w:val="DefaultParagraphFont"/>
-    <w:link w:val="Subtitle"/>
-    <w:uiPriority w:val="11"/>
-    <w:rsid w:val="00930253"/>
-    <w:rPr>
-      <w:rFonts w:asciiTheme="minorHAnsi" w:eastAsiaTheme="minorEastAsia" w:hAnsiTheme="minorHAnsi" w:cstheme="minorBidi"/>
-      <w:color w:val="5A5A5A" w:themeColor="text1" w:themeTint="A5"/>
-      <w:spacing w:val="15"/>
-      <w:sz w:val="22"/>
-      <w:szCs w:val="22"/>
-      <w:lang w:bidi="en-US"/>
-    </w:rPr>
-  </w:style>
-  <w:style w:type="paragraph" w:styleId="Title">
-    <w:name w:val="Title"/>
-    <w:basedOn w:val="Normal"/>
-    <w:next w:val="Normal"/>
-    <w:link w:val="TitleChar"/>
-    <w:uiPriority w:val="10"/>
-    <w:qFormat/>
-    <w:rsid w:val="00930253"/>
-    <w:pPr>
-      <w:spacing w:after="0" w:line="240" w:lineRule="auto"/>
-      <w:contextualSpacing/>
-    </w:pPr>
-    <w:rPr>
-      <w:rFonts w:asciiTheme="majorHAnsi" w:eastAsiaTheme="majorEastAsia" w:hAnsiTheme="majorHAnsi" w:cstheme="majorBidi"/>
-      <w:spacing w:val="-10"/>
-      <w:kern w:val="28"/>
-      <w:sz w:val="56"/>
-      <w:szCs w:val="56"/>
-    </w:rPr>
-  </w:style>
-  <w:style w:type="character" w:customStyle="1" w:styleId="TitleChar">
-    <w:name w:val="Title Char"/>
-    <w:basedOn w:val="DefaultParagraphFont"/>
-    <w:link w:val="Title"/>
-    <w:uiPriority w:val="10"/>
-    <w:rsid w:val="00930253"/>
-    <w:rPr>
-      <w:rFonts w:asciiTheme="majorHAnsi" w:eastAsiaTheme="majorEastAsia" w:hAnsiTheme="majorHAnsi" w:cstheme="majorBidi"/>
-      <w:spacing w:val="-10"/>
-      <w:kern w:val="28"/>
-      <w:sz w:val="56"/>
-      <w:szCs w:val="56"/>
-      <w:lang w:bidi="en-US"/>
-    </w:rPr>
   </w:style>
 </w:styles>
 </file>

</xml_diff>